<commit_message>
Merged PR 679: Updated support doc with details for 'Job' parameter, which was added a couple
Updated support doc with details for 'Job' parameter, which was added a couple months after the original script (and doc) version.
</commit_message>
<xml_diff>
--- a/Projects/PeopleSoft File Hash Generator/PeopleSoft File Hash Generator - Design and Support.docx
+++ b/Projects/PeopleSoft File Hash Generator/PeopleSoft File Hash Generator - Design and Support.docx
@@ -1,31 +1,13 @@
 
 <file path=word/document.xml><?xml version="1.0" encoding="utf-8"?>
-<w:document xmlns:wpc="http://schemas.microsoft.com/office/word/2010/wordprocessingCanvas" xmlns:mc="http://schemas.openxmlformats.org/markup-compatibility/2006" xmlns:o="urn:schemas-microsoft-com:office:office" xmlns:r="http://schemas.openxmlformats.org/officeDocument/2006/relationships" xmlns:m="http://schemas.openxmlformats.org/officeDocument/2006/math" xmlns:v="urn:schemas-microsoft-com:vml" xmlns:wp14="http://schemas.microsoft.com/office/word/2010/wordprocessingDrawing" xmlns:wp="http://schemas.openxmlformats.org/drawingml/2006/wordprocessingDrawing" xmlns:w10="urn:schemas-microsoft-com:office:word" xmlns:w="http://schemas.openxmlformats.org/wordprocessingml/2006/main" xmlns:w14="http://schemas.microsoft.com/office/word/2010/wordml" xmlns:w15="http://schemas.microsoft.com/office/word/2012/wordml" xmlns:wpg="http://schemas.microsoft.com/office/word/2010/wordprocessingGroup" xmlns:wpi="http://schemas.microsoft.com/office/word/2010/wordprocessingInk" xmlns:wne="http://schemas.microsoft.com/office/word/2006/wordml" xmlns:wps="http://schemas.microsoft.com/office/word/2010/wordprocessingShape" mc:Ignorable="w14 w15 wp14">
+<w:document xmlns:wpc="http://schemas.microsoft.com/office/word/2010/wordprocessingCanvas" xmlns:cx="http://schemas.microsoft.com/office/drawing/2014/chartex" xmlns:cx1="http://schemas.microsoft.com/office/drawing/2015/9/8/chartex" xmlns:cx2="http://schemas.microsoft.com/office/drawing/2015/10/21/chartex" xmlns:cx3="http://schemas.microsoft.com/office/drawing/2016/5/9/chartex" xmlns:cx4="http://schemas.microsoft.com/office/drawing/2016/5/10/chartex" xmlns:cx5="http://schemas.microsoft.com/office/drawing/2016/5/11/chartex" xmlns:cx6="http://schemas.microsoft.com/office/drawing/2016/5/12/chartex" xmlns:cx7="http://schemas.microsoft.com/office/drawing/2016/5/13/chartex" xmlns:cx8="http://schemas.microsoft.com/office/drawing/2016/5/14/chartex" xmlns:mc="http://schemas.openxmlformats.org/markup-compatibility/2006" xmlns:aink="http://schemas.microsoft.com/office/drawing/2016/ink" xmlns:am3d="http://schemas.microsoft.com/office/drawing/2017/model3d" xmlns:o="urn:schemas-microsoft-com:office:office" xmlns:r="http://schemas.openxmlformats.org/officeDocument/2006/relationships" xmlns:m="http://schemas.openxmlformats.org/officeDocument/2006/math" xmlns:v="urn:schemas-microsoft-com:vml" xmlns:wp14="http://schemas.microsoft.com/office/word/2010/wordprocessingDrawing" xmlns:wp="http://schemas.openxmlformats.org/drawingml/2006/wordprocessingDrawing" xmlns:w10="urn:schemas-microsoft-com:office:word" xmlns:w="http://schemas.openxmlformats.org/wordprocessingml/2006/main" xmlns:w14="http://schemas.microsoft.com/office/word/2010/wordml" xmlns:w15="http://schemas.microsoft.com/office/word/2012/wordml" xmlns:w16cid="http://schemas.microsoft.com/office/word/2016/wordml/cid" xmlns:w16se="http://schemas.microsoft.com/office/word/2015/wordml/symex" xmlns:wpg="http://schemas.microsoft.com/office/word/2010/wordprocessingGroup" xmlns:wpi="http://schemas.microsoft.com/office/word/2010/wordprocessingInk" xmlns:wne="http://schemas.microsoft.com/office/word/2006/wordml" xmlns:wps="http://schemas.microsoft.com/office/word/2010/wordprocessingShape" mc:Ignorable="w14 w15 w16se w16cid wp14">
   <w:body>
     <w:p>
       <w:pPr>
         <w:pStyle w:val="Title"/>
       </w:pPr>
       <w:r>
-        <w:t>PeopleSoft</w:t>
-      </w:r>
-      <w:r>
-        <w:t xml:space="preserve"> </w:t>
-      </w:r>
-      <w:r>
-        <w:t>File</w:t>
-      </w:r>
-      <w:r>
-        <w:t xml:space="preserve"> </w:t>
-      </w:r>
-      <w:r>
-        <w:t>Hash</w:t>
-      </w:r>
-      <w:r>
-        <w:t xml:space="preserve"> </w:t>
-      </w:r>
-      <w:r>
-        <w:t>Generator</w:t>
+        <w:t>PeopleSoft File Hash Generator</w:t>
       </w:r>
     </w:p>
     <w:p>
@@ -48,6 +30,12 @@
     <w:p/>
     <w:sdt>
       <w:sdtPr>
+        <w:rPr>
+          <w:rFonts w:asciiTheme="minorHAnsi" w:eastAsiaTheme="minorHAnsi" w:hAnsiTheme="minorHAnsi" w:cstheme="minorBidi"/>
+          <w:color w:val="auto"/>
+          <w:sz w:val="22"/>
+          <w:szCs w:val="22"/>
+        </w:rPr>
         <w:id w:val="-1555387034"/>
         <w:docPartObj>
           <w:docPartGallery w:val="Table of Contents"/>
@@ -56,13 +44,9 @@
       </w:sdtPr>
       <w:sdtEndPr>
         <w:rPr>
-          <w:rFonts w:asciiTheme="minorHAnsi" w:eastAsiaTheme="minorHAnsi" w:hAnsiTheme="minorHAnsi" w:cstheme="minorBidi"/>
           <w:b/>
           <w:bCs/>
           <w:noProof/>
-          <w:color w:val="auto"/>
-          <w:sz w:val="22"/>
-          <w:szCs w:val="22"/>
         </w:rPr>
       </w:sdtEndPr>
       <w:sdtContent>
@@ -74,8 +58,6 @@
             <w:t>Contents</w:t>
           </w:r>
         </w:p>
-        <w:bookmarkStart w:id="0" w:name="_GoBack"/>
-        <w:bookmarkEnd w:id="0"/>
         <w:p>
           <w:pPr>
             <w:pStyle w:val="TOC1"/>
@@ -96,7 +78,7 @@
           <w:r>
             <w:fldChar w:fldCharType="separate"/>
           </w:r>
-          <w:hyperlink w:anchor="_Toc458990394" w:history="1">
+          <w:hyperlink w:anchor="_Toc504985688" w:history="1">
             <w:r>
               <w:rPr>
                 <w:rStyle w:val="Hyperlink"/>
@@ -123,7 +105,7 @@
                 <w:noProof/>
                 <w:webHidden/>
               </w:rPr>
-              <w:instrText xml:space="preserve"> PAGEREF _Toc458990394 \h </w:instrText>
+              <w:instrText xml:space="preserve"> PAGEREF _Toc504985688 \h </w:instrText>
             </w:r>
             <w:r>
               <w:rPr>
@@ -165,7 +147,7 @@
               <w:noProof/>
             </w:rPr>
           </w:pPr>
-          <w:hyperlink w:anchor="_Toc458990395" w:history="1">
+          <w:hyperlink w:anchor="_Toc504985689" w:history="1">
             <w:r>
               <w:rPr>
                 <w:rStyle w:val="Hyperlink"/>
@@ -192,7 +174,7 @@
                 <w:noProof/>
                 <w:webHidden/>
               </w:rPr>
-              <w:instrText xml:space="preserve"> PAGEREF _Toc458990395 \h </w:instrText>
+              <w:instrText xml:space="preserve"> PAGEREF _Toc504985689 \h </w:instrText>
             </w:r>
             <w:r>
               <w:rPr>
@@ -234,13 +216,13 @@
               <w:noProof/>
             </w:rPr>
           </w:pPr>
-          <w:hyperlink w:anchor="_Toc458990396" w:history="1">
+          <w:hyperlink w:anchor="_Toc504985690" w:history="1">
             <w:r>
               <w:rPr>
                 <w:rStyle w:val="Hyperlink"/>
                 <w:noProof/>
               </w:rPr>
-              <w:t>Design Detail – Alternate Command Server</w:t>
+              <w:t>Job-Name Param Requirements</w:t>
             </w:r>
             <w:r>
               <w:rPr>
@@ -261,7 +243,7 @@
                 <w:noProof/>
                 <w:webHidden/>
               </w:rPr>
-              <w:instrText xml:space="preserve"> PAGEREF _Toc458990396 \h </w:instrText>
+              <w:instrText xml:space="preserve"> PAGEREF _Toc504985690 \h </w:instrText>
             </w:r>
             <w:r>
               <w:rPr>
@@ -303,13 +285,13 @@
               <w:noProof/>
             </w:rPr>
           </w:pPr>
-          <w:hyperlink w:anchor="_Toc458990397" w:history="1">
+          <w:hyperlink w:anchor="_Toc504985691" w:history="1">
             <w:r>
               <w:rPr>
                 <w:rStyle w:val="Hyperlink"/>
                 <w:noProof/>
               </w:rPr>
-              <w:t>Tidal Job Setup</w:t>
+              <w:t>Design Detail – Alternate Command Server</w:t>
             </w:r>
             <w:r>
               <w:rPr>
@@ -330,7 +312,7 @@
                 <w:noProof/>
                 <w:webHidden/>
               </w:rPr>
-              <w:instrText xml:space="preserve"> PAGEREF _Toc458990397 \h </w:instrText>
+              <w:instrText xml:space="preserve"> PAGEREF _Toc504985691 \h </w:instrText>
             </w:r>
             <w:r>
               <w:rPr>
@@ -372,13 +354,13 @@
               <w:noProof/>
             </w:rPr>
           </w:pPr>
-          <w:hyperlink w:anchor="_Toc458990398" w:history="1">
+          <w:hyperlink w:anchor="_Toc504985692" w:history="1">
             <w:r>
               <w:rPr>
                 <w:rStyle w:val="Hyperlink"/>
                 <w:noProof/>
               </w:rPr>
-              <w:t>Console Output Example (time-stamped entries are written to log file)</w:t>
+              <w:t>Tidal Job Setup</w:t>
             </w:r>
             <w:r>
               <w:rPr>
@@ -399,7 +381,7 @@
                 <w:noProof/>
                 <w:webHidden/>
               </w:rPr>
-              <w:instrText xml:space="preserve"> PAGEREF _Toc458990398 \h </w:instrText>
+              <w:instrText xml:space="preserve"> PAGEREF _Toc504985692 \h </w:instrText>
             </w:r>
             <w:r>
               <w:rPr>
@@ -441,12 +423,81 @@
               <w:noProof/>
             </w:rPr>
           </w:pPr>
-          <w:hyperlink w:anchor="_Toc458990399" w:history="1">
+          <w:hyperlink w:anchor="_Toc504985693" w:history="1">
             <w:r>
               <w:rPr>
                 <w:rStyle w:val="Hyperlink"/>
                 <w:noProof/>
               </w:rPr>
+              <w:t>Console Output Example (time-stamped entries are written to log file)</w:t>
+            </w:r>
+            <w:r>
+              <w:rPr>
+                <w:noProof/>
+                <w:webHidden/>
+              </w:rPr>
+              <w:tab/>
+            </w:r>
+            <w:r>
+              <w:rPr>
+                <w:noProof/>
+                <w:webHidden/>
+              </w:rPr>
+              <w:fldChar w:fldCharType="begin"/>
+            </w:r>
+            <w:r>
+              <w:rPr>
+                <w:noProof/>
+                <w:webHidden/>
+              </w:rPr>
+              <w:instrText xml:space="preserve"> PAGEREF _Toc504985693 \h </w:instrText>
+            </w:r>
+            <w:r>
+              <w:rPr>
+                <w:noProof/>
+                <w:webHidden/>
+              </w:rPr>
+            </w:r>
+            <w:r>
+              <w:rPr>
+                <w:noProof/>
+                <w:webHidden/>
+              </w:rPr>
+              <w:fldChar w:fldCharType="separate"/>
+            </w:r>
+            <w:r>
+              <w:rPr>
+                <w:noProof/>
+                <w:webHidden/>
+              </w:rPr>
+              <w:t>3</w:t>
+            </w:r>
+            <w:r>
+              <w:rPr>
+                <w:noProof/>
+                <w:webHidden/>
+              </w:rPr>
+              <w:fldChar w:fldCharType="end"/>
+            </w:r>
+          </w:hyperlink>
+        </w:p>
+        <w:p>
+          <w:pPr>
+            <w:pStyle w:val="TOC1"/>
+            <w:tabs>
+              <w:tab w:val="right" w:leader="dot" w:pos="10790"/>
+            </w:tabs>
+            <w:rPr>
+              <w:rFonts w:eastAsiaTheme="minorEastAsia"/>
+              <w:noProof/>
+            </w:rPr>
+          </w:pPr>
+          <w:hyperlink w:anchor="_Toc504985694" w:history="1">
+            <w:r>
+              <w:rPr>
+                <w:rStyle w:val="Hyperlink"/>
+                <w:noProof/>
+              </w:rPr>
               <w:t>Manual Execution (Command Line)</w:t>
             </w:r>
             <w:r>
@@ -468,7 +519,7 @@
                 <w:noProof/>
                 <w:webHidden/>
               </w:rPr>
-              <w:instrText xml:space="preserve"> PAGEREF _Toc458990399 \h </w:instrText>
+              <w:instrText xml:space="preserve"> PAGEREF _Toc504985694 \h </w:instrText>
             </w:r>
             <w:r>
               <w:rPr>
@@ -530,27 +581,19 @@
       <w:pPr>
         <w:pStyle w:val="Heading1"/>
       </w:pPr>
-      <w:bookmarkStart w:id="1" w:name="_Toc458990394"/>
+      <w:bookmarkStart w:id="0" w:name="_Toc504985688"/>
       <w:r>
         <w:lastRenderedPageBreak/>
         <w:t>Interface Purpose and Overview</w:t>
       </w:r>
-      <w:bookmarkEnd w:id="1"/>
+      <w:bookmarkEnd w:id="0"/>
     </w:p>
     <w:p>
       <w:r>
         <w:t>To help support SOX compliance surrounding PeopleSoft data files, we need a way to ensure the files generated by IRMA are not modified before the</w:t>
       </w:r>
       <w:r>
-        <w:t xml:space="preserve">y are imported into </w:t>
-      </w:r>
-      <w:proofErr w:type="spellStart"/>
-      <w:r>
-        <w:t>Peoplesoft</w:t>
-      </w:r>
-      <w:proofErr w:type="spellEnd"/>
-      <w:r>
-        <w:t xml:space="preserve"> – the solution is this hash-generator interface (a PowerShell script).  </w:t>
+        <w:t xml:space="preserve">y are imported into Peoplesoft – the solution is this hash-generator interface (a PowerShell script).  </w:t>
       </w:r>
       <w:r>
         <w:t xml:space="preserve">We add a </w:t>
@@ -642,13 +685,7 @@
         <w:t xml:space="preserve"> Team)</w:t>
       </w:r>
       <w:r>
-        <w:t xml:space="preserve"> using the same </w:t>
-      </w:r>
-      <w:r>
-        <w:t xml:space="preserve">hash </w:t>
-      </w:r>
-      <w:r>
-        <w:t>algorithm (MD5)</w:t>
+        <w:t xml:space="preserve"> using the same hash algorithm (MD5)</w:t>
       </w:r>
       <w:r>
         <w:t xml:space="preserve"> and </w:t>
@@ -662,27 +699,7 @@
     </w:p>
     <w:p>
       <w:r>
-        <w:t xml:space="preserve">This </w:t>
-      </w:r>
-      <w:r>
-        <w:t>interface stores the generated</w:t>
-      </w:r>
-      <w:r>
-        <w:t xml:space="preserve"> hash values </w:t>
-      </w:r>
-      <w:r>
-        <w:t>i</w:t>
-      </w:r>
-      <w:r>
-        <w:t xml:space="preserve">n a separate file with the same name as the </w:t>
-      </w:r>
-      <w:proofErr w:type="spellStart"/>
-      <w:r>
-        <w:t>Peoplesoft</w:t>
-      </w:r>
-      <w:proofErr w:type="spellEnd"/>
-      <w:r>
-        <w:t xml:space="preserve"> file but with a ".hash" file </w:t>
+        <w:t xml:space="preserve">This interface stores the generated hash values in a separate file with the same name as the Peoplesoft file but with a ".hash" file </w:t>
       </w:r>
       <w:proofErr w:type="spellStart"/>
       <w:r>
@@ -690,29 +707,14 @@
       </w:r>
       <w:proofErr w:type="spellEnd"/>
       <w:r>
-        <w:t>.</w:t>
-      </w:r>
-      <w:r>
-        <w:t xml:space="preserve">  The Production location is </w:t>
+        <w:t xml:space="preserve">.  The Production location is </w:t>
       </w:r>
       <w:hyperlink r:id="rId6" w:history="1">
         <w:r>
           <w:rPr>
             <w:rStyle w:val="Hyperlink"/>
           </w:rPr>
-          <w:t>\\IRMAPrd</w:t>
-        </w:r>
-        <w:r>
-          <w:rPr>
-            <w:rStyle w:val="Hyperlink"/>
-          </w:rPr>
-          <w:t>F</w:t>
-        </w:r>
-        <w:r>
-          <w:rPr>
-            <w:rStyle w:val="Hyperlink"/>
-          </w:rPr>
-          <w:t>ile\PsFiles\</w:t>
+          <w:t>\\IRMAPrdFile\PsFiles\</w:t>
         </w:r>
       </w:hyperlink>
       <w:r>
@@ -733,11 +735,11 @@
       <w:pPr>
         <w:pStyle w:val="Heading1"/>
       </w:pPr>
-      <w:bookmarkStart w:id="2" w:name="_Toc458990395"/>
+      <w:bookmarkStart w:id="1" w:name="_Toc504985689"/>
       <w:r>
         <w:t>Parameters</w:t>
       </w:r>
-      <w:bookmarkEnd w:id="2"/>
+      <w:bookmarkEnd w:id="1"/>
     </w:p>
     <w:p>
       <w:r>
@@ -782,6 +784,26 @@
       </w:r>
     </w:p>
     <w:p>
+      <w:pPr>
+        <w:pStyle w:val="ListParagraph"/>
+        <w:numPr>
+          <w:ilvl w:val="0"/>
+          <w:numId w:val="1"/>
+        </w:numPr>
+      </w:pPr>
+      <w:r>
+        <w:t xml:space="preserve">Job – The name of the job against which the hash generator is running (hash job names jobs should match PS job names with </w:t>
+      </w:r>
+      <w:proofErr w:type="gramStart"/>
+      <w:r>
+        <w:t>“ hash</w:t>
+      </w:r>
+      <w:proofErr w:type="gramEnd"/>
+      <w:r>
+        <w:t>” appended to job name).</w:t>
+      </w:r>
+    </w:p>
+    <w:p>
       <w:r>
         <w:t>Optional</w:t>
       </w:r>
@@ -812,8 +834,86 @@
       <w:pPr>
         <w:pStyle w:val="Heading1"/>
       </w:pPr>
-      <w:bookmarkStart w:id="3" w:name="_Toc458990396"/>
-      <w:r>
+      <w:bookmarkStart w:id="2" w:name="_Toc504985690"/>
+      <w:r>
+        <w:t>Job-Name Param Requirements</w:t>
+      </w:r>
+      <w:bookmarkEnd w:id="2"/>
+    </w:p>
+    <w:p>
+      <w:r>
+        <w:t xml:space="preserve">We </w:t>
+      </w:r>
+      <w:r>
+        <w:t xml:space="preserve">(the script) </w:t>
+      </w:r>
+      <w:r>
+        <w:t>expect the hash job's name (string) passed in to contain a keyword so that we can determine for which PeopleSoft data file we</w:t>
+      </w:r>
+      <w:r>
+        <w:t xml:space="preserve"> </w:t>
+      </w:r>
+      <w:r>
+        <w:t>are generating a hash value.  VALID KEYWORDS, MAPPING:</w:t>
+      </w:r>
+    </w:p>
+    <w:p>
+      <w:pPr>
+        <w:pStyle w:val="ListParagraph"/>
+        <w:numPr>
+          <w:ilvl w:val="0"/>
+          <w:numId w:val="3"/>
+        </w:numPr>
+      </w:pPr>
+      <w:r>
+        <w:t>"</w:t>
+      </w:r>
+      <w:proofErr w:type="spellStart"/>
+      <w:r>
+        <w:t>PeopleSoftUpload</w:t>
+      </w:r>
+      <w:proofErr w:type="spellEnd"/>
+      <w:r>
+        <w:t>"   -- This job-name keyword identifies the normal upload file (ex: PSFile_FL_20160925.EDI)</w:t>
+      </w:r>
+    </w:p>
+    <w:p>
+      <w:pPr>
+        <w:pStyle w:val="ListParagraph"/>
+        <w:numPr>
+          <w:ilvl w:val="0"/>
+          <w:numId w:val="3"/>
+        </w:numPr>
+      </w:pPr>
+      <w:r>
+        <w:t>"FINTEC"             -- This job-name keyword identifies the FINTECH upload file (ex: PSFINTECH_FL_20160925.txt) **NOTE: Sometimes the last "H" is missing from "FINTECH" in filename, so we exclude it from file refs, just in case.</w:t>
+      </w:r>
+    </w:p>
+    <w:p>
+      <w:pPr>
+        <w:pStyle w:val="ListParagraph"/>
+        <w:numPr>
+          <w:ilvl w:val="0"/>
+          <w:numId w:val="3"/>
+        </w:numPr>
+      </w:pPr>
+      <w:r>
+        <w:t>"Transfer"           -- This job-name keyword identifies the GL upload file (ex: PSGL_FL_20160925.txt)</w:t>
+      </w:r>
+    </w:p>
+    <w:p>
+      <w:r>
+        <w:t>The PeopleSoft-Upload jobs are named with one of the three keywords above, so the hash-gen job for each must have the same keyword.</w:t>
+      </w:r>
+    </w:p>
+    <w:p/>
+    <w:p>
+      <w:pPr>
+        <w:pStyle w:val="Heading1"/>
+      </w:pPr>
+      <w:bookmarkStart w:id="3" w:name="_Toc504985691"/>
+      <w:r>
+        <w:lastRenderedPageBreak/>
         <w:t>Design Detail – Alternate Command Server</w:t>
       </w:r>
       <w:bookmarkEnd w:id="3"/>
@@ -924,263 +1024,387 @@
     <w:p/>
     <w:p>
       <w:r>
+        <w:t>Not all log entries are written to the log file, but all log entries are output to the console, so additional runtime information</w:t>
+      </w:r>
+      <w:r>
+        <w:t xml:space="preserve"> </w:t>
+      </w:r>
+      <w:r>
+        <w:t>could be viewed in the job's output tab in Tidal.</w:t>
+      </w:r>
+    </w:p>
+    <w:p/>
+    <w:p>
+      <w:pPr>
+        <w:pStyle w:val="Heading1"/>
+      </w:pPr>
+      <w:bookmarkStart w:id="4" w:name="_Toc504985692"/>
+      <w:r>
+        <w:t>Tidal Job Setup</w:t>
+      </w:r>
+      <w:bookmarkEnd w:id="4"/>
+    </w:p>
+    <w:p>
+      <w:r>
+        <w:t>This interface is deployed as job instances in Tidal (IRMA’s job group) that run after each of the PeopleSoft jobs (see job dependencies in Tidal).  There is a single job for each region named “…PeopleSoft File Hash”.  There are two job instances under the RM region’s job group: one for “RM” and one for “TS”.</w:t>
+      </w:r>
+    </w:p>
+    <w:p>
+      <w:r>
+        <w:t xml:space="preserve">The job’s name is passed in the ‘Job’ parameter using </w:t>
+      </w:r>
+      <w:proofErr w:type="spellStart"/>
+      <w:r>
+        <w:t>Tidal’s</w:t>
+      </w:r>
+      <w:proofErr w:type="spellEnd"/>
+      <w:r>
+        <w:t xml:space="preserve"> runtime variable “&lt;</w:t>
+      </w:r>
+      <w:proofErr w:type="spellStart"/>
+      <w:r>
+        <w:t>JobName</w:t>
+      </w:r>
+      <w:proofErr w:type="spellEnd"/>
+      <w:r>
+        <w:t>&gt;”.  This parameter and value must be surrounded in quotes on the command line because the job names contain spaces.</w:t>
+      </w:r>
+    </w:p>
+    <w:p>
+      <w:r>
+        <w:t>Rerunning the hash-generator jobs will not hurt anything, as they will only generate a hash value for a file if the hash has not already been created (it does not overwrite existing hash-value files, unless they are empty, meaning an error occurred).</w:t>
+      </w:r>
+    </w:p>
+    <w:p>
+      <w:r>
+        <w:t>To run for a previous day, right-click the regional hash-generator job &gt; insert into schedule.  In the parameters window, add a parameter “Date=YYYYMMDD”, where YYYYMMDD is the year, month, and day you need to reprocess.</w:t>
+      </w:r>
+    </w:p>
+    <w:p/>
+    <w:p>
+      <w:pPr>
+        <w:pStyle w:val="Heading1"/>
+      </w:pPr>
+      <w:bookmarkStart w:id="5" w:name="_Toc504985693"/>
+      <w:r>
+        <w:t>Console Output Example</w:t>
+      </w:r>
+      <w:r>
+        <w:t xml:space="preserve"> (time-stamped entries are written to log file)</w:t>
+      </w:r>
+      <w:bookmarkEnd w:id="5"/>
+    </w:p>
+    <w:p>
+      <w:pPr>
+        <w:spacing w:line="240" w:lineRule="auto"/>
+        <w:rPr>
+          <w:rFonts w:ascii="Courier New" w:hAnsi="Courier New" w:cs="Courier New"/>
+          <w:sz w:val="10"/>
+        </w:rPr>
+      </w:pPr>
+      <w:r>
+        <w:rPr>
+          <w:rFonts w:ascii="Courier New" w:hAnsi="Courier New" w:cs="Courier New"/>
+          <w:sz w:val="10"/>
+        </w:rPr>
+        <w:t>PeopleSoft File Hash Generator</w:t>
+      </w:r>
+    </w:p>
+    <w:p>
+      <w:pPr>
+        <w:spacing w:line="240" w:lineRule="auto"/>
+        <w:rPr>
+          <w:rFonts w:ascii="Courier New" w:hAnsi="Courier New" w:cs="Courier New"/>
+          <w:sz w:val="10"/>
+        </w:rPr>
+      </w:pPr>
+      <w:r>
+        <w:rPr>
+          <w:rFonts w:ascii="Courier New" w:hAnsi="Courier New" w:cs="Courier New"/>
+          <w:sz w:val="10"/>
+        </w:rPr>
+        <w:t>&gt;&gt;&gt; Loading functions...</w:t>
+      </w:r>
+    </w:p>
+    <w:p>
+      <w:pPr>
+        <w:spacing w:line="240" w:lineRule="auto"/>
+        <w:rPr>
+          <w:rFonts w:ascii="Courier New" w:hAnsi="Courier New" w:cs="Courier New"/>
+          <w:sz w:val="10"/>
+        </w:rPr>
+      </w:pPr>
+      <w:r>
+        <w:rPr>
+          <w:rFonts w:ascii="Courier New" w:hAnsi="Courier New" w:cs="Courier New"/>
+          <w:sz w:val="10"/>
+        </w:rPr>
+        <w:t>&gt;&gt;&gt; Trying script location...</w:t>
+      </w:r>
+    </w:p>
+    <w:p>
+      <w:pPr>
+        <w:spacing w:line="240" w:lineRule="auto"/>
+        <w:rPr>
+          <w:rFonts w:ascii="Courier New" w:hAnsi="Courier New" w:cs="Courier New"/>
+          <w:sz w:val="10"/>
+        </w:rPr>
+      </w:pPr>
+      <w:r>
+        <w:rPr>
+          <w:rFonts w:ascii="Courier New" w:hAnsi="Courier New" w:cs="Courier New"/>
+          <w:sz w:val="10"/>
+        </w:rPr>
+        <w:t>LOG FILE: [E:\ScheduledJobs\PeopleSoft File Hash Generator\Test\Logs\PeopleSoftFileHashGenerator.ps1.20160731.log]</w:t>
+      </w:r>
+    </w:p>
+    <w:p>
+      <w:pPr>
+        <w:spacing w:line="240" w:lineRule="auto"/>
+        <w:rPr>
+          <w:rFonts w:ascii="Courier New" w:hAnsi="Courier New" w:cs="Courier New"/>
+          <w:sz w:val="10"/>
+        </w:rPr>
+      </w:pPr>
+      <w:r>
+        <w:rPr>
+          <w:rFonts w:ascii="Courier New" w:hAnsi="Courier New" w:cs="Courier New"/>
+          <w:sz w:val="10"/>
+        </w:rPr>
+        <w:t>[2016-07-31 23:37:06] Script Executing: [PeopleSoftFileHashGenerator.ps1] by [</w:t>
+      </w:r>
+      <w:proofErr w:type="spellStart"/>
+      <w:r>
+        <w:rPr>
+          <w:rFonts w:ascii="Courier New" w:hAnsi="Courier New" w:cs="Courier New"/>
+          <w:sz w:val="10"/>
+        </w:rPr>
+        <w:t>Tom.Lux</w:t>
+      </w:r>
+      <w:proofErr w:type="spellEnd"/>
+      <w:r>
+        <w:rPr>
+          <w:rFonts w:ascii="Courier New" w:hAnsi="Courier New" w:cs="Courier New"/>
+          <w:sz w:val="10"/>
+        </w:rPr>
+        <w:t>] on [CEWD6557] at [07/31/2016 23:37:06]</w:t>
+      </w:r>
+    </w:p>
+    <w:p>
+      <w:pPr>
+        <w:spacing w:line="240" w:lineRule="auto"/>
+        <w:rPr>
+          <w:rFonts w:ascii="Courier New" w:hAnsi="Courier New" w:cs="Courier New"/>
+          <w:sz w:val="10"/>
+        </w:rPr>
+      </w:pPr>
+      <w:r>
+        <w:rPr>
+          <w:rFonts w:ascii="Courier New" w:hAnsi="Courier New" w:cs="Courier New"/>
+          <w:sz w:val="10"/>
+        </w:rPr>
+        <w:t xml:space="preserve">Parsing </w:t>
+      </w:r>
+      <w:proofErr w:type="spellStart"/>
+      <w:r>
+        <w:rPr>
+          <w:rFonts w:ascii="Courier New" w:hAnsi="Courier New" w:cs="Courier New"/>
+          <w:sz w:val="10"/>
+        </w:rPr>
+        <w:t>args</w:t>
+      </w:r>
+      <w:proofErr w:type="spellEnd"/>
+      <w:r>
+        <w:rPr>
+          <w:rFonts w:ascii="Courier New" w:hAnsi="Courier New" w:cs="Courier New"/>
+          <w:sz w:val="10"/>
+        </w:rPr>
+        <w:t>...</w:t>
+      </w:r>
+    </w:p>
+    <w:p>
+      <w:pPr>
+        <w:spacing w:line="240" w:lineRule="auto"/>
+        <w:rPr>
+          <w:rFonts w:ascii="Courier New" w:hAnsi="Courier New" w:cs="Courier New"/>
+          <w:sz w:val="10"/>
+        </w:rPr>
+      </w:pPr>
+      <w:r>
+        <w:rPr>
+          <w:rFonts w:ascii="Courier New" w:hAnsi="Courier New" w:cs="Courier New"/>
+          <w:sz w:val="10"/>
+        </w:rPr>
+        <w:t>Parameters Found:</w:t>
+      </w:r>
+    </w:p>
+    <w:p>
+      <w:pPr>
+        <w:spacing w:line="240" w:lineRule="auto"/>
+        <w:rPr>
+          <w:rFonts w:ascii="Courier New" w:hAnsi="Courier New" w:cs="Courier New"/>
+          <w:sz w:val="10"/>
+        </w:rPr>
+      </w:pPr>
+      <w:r>
+        <w:rPr>
+          <w:rFonts w:ascii="Courier New" w:hAnsi="Courier New" w:cs="Courier New"/>
+          <w:sz w:val="10"/>
+        </w:rPr>
+        <w:t>Environment: Test</w:t>
+      </w:r>
+    </w:p>
+    <w:p>
+      <w:pPr>
+        <w:spacing w:line="240" w:lineRule="auto"/>
+        <w:rPr>
+          <w:rFonts w:ascii="Courier New" w:hAnsi="Courier New" w:cs="Courier New"/>
+          <w:sz w:val="10"/>
+        </w:rPr>
+      </w:pPr>
+      <w:r>
+        <w:rPr>
+          <w:rFonts w:ascii="Courier New" w:hAnsi="Courier New" w:cs="Courier New"/>
+          <w:sz w:val="10"/>
+        </w:rPr>
+        <w:t>Region: MA</w:t>
+      </w:r>
+    </w:p>
+    <w:p>
+      <w:pPr>
+        <w:spacing w:line="240" w:lineRule="auto"/>
+        <w:rPr>
+          <w:rFonts w:ascii="Courier New" w:hAnsi="Courier New" w:cs="Courier New"/>
+          <w:sz w:val="10"/>
+        </w:rPr>
+      </w:pPr>
+      <w:r>
+        <w:rPr>
+          <w:rFonts w:ascii="Courier New" w:hAnsi="Courier New" w:cs="Courier New"/>
+          <w:sz w:val="10"/>
+        </w:rPr>
+        <w:t xml:space="preserve">Job Name (Type): MA - DEV - </w:t>
+      </w:r>
+      <w:proofErr w:type="spellStart"/>
+      <w:r>
+        <w:rPr>
+          <w:rFonts w:ascii="Courier New" w:hAnsi="Courier New" w:cs="Courier New"/>
+          <w:sz w:val="10"/>
+        </w:rPr>
+        <w:t>PeopleSoftUpload</w:t>
+      </w:r>
+      <w:proofErr w:type="spellEnd"/>
+      <w:r>
+        <w:rPr>
+          <w:rFonts w:ascii="Courier New" w:hAnsi="Courier New" w:cs="Courier New"/>
+          <w:sz w:val="10"/>
+        </w:rPr>
+        <w:t xml:space="preserve"> File Hash (</w:t>
+      </w:r>
+      <w:proofErr w:type="spellStart"/>
+      <w:r>
+        <w:rPr>
+          <w:rFonts w:ascii="Courier New" w:hAnsi="Courier New" w:cs="Courier New"/>
+          <w:sz w:val="10"/>
+        </w:rPr>
+        <w:t>PSFile</w:t>
+      </w:r>
+      <w:proofErr w:type="spellEnd"/>
+      <w:r>
+        <w:rPr>
+          <w:rFonts w:ascii="Courier New" w:hAnsi="Courier New" w:cs="Courier New"/>
+          <w:sz w:val="10"/>
+        </w:rPr>
+        <w:t>)</w:t>
+      </w:r>
+    </w:p>
+    <w:p>
+      <w:pPr>
+        <w:spacing w:line="240" w:lineRule="auto"/>
+        <w:rPr>
+          <w:rFonts w:ascii="Courier New" w:hAnsi="Courier New" w:cs="Courier New"/>
+          <w:sz w:val="10"/>
+        </w:rPr>
+      </w:pPr>
+      <w:r>
+        <w:rPr>
+          <w:rFonts w:ascii="Courier New" w:hAnsi="Courier New" w:cs="Courier New"/>
+          <w:sz w:val="10"/>
+        </w:rPr>
+        <w:t>[2016-07-31 23:37:06]</w:t>
+      </w:r>
+      <w:r>
+        <w:rPr>
+          <w:rFonts w:ascii="Courier New" w:hAnsi="Courier New" w:cs="Courier New"/>
+          <w:sz w:val="10"/>
+        </w:rPr>
+        <w:t xml:space="preserve"> Date parameter received.</w:t>
+      </w:r>
+    </w:p>
+    <w:p>
+      <w:pPr>
+        <w:spacing w:line="240" w:lineRule="auto"/>
+        <w:rPr>
+          <w:rFonts w:ascii="Courier New" w:hAnsi="Courier New" w:cs="Courier New"/>
+          <w:sz w:val="10"/>
+        </w:rPr>
+      </w:pPr>
+      <w:r>
+        <w:rPr>
+          <w:rFonts w:ascii="Courier New" w:hAnsi="Courier New" w:cs="Courier New"/>
+          <w:sz w:val="10"/>
+        </w:rPr>
+        <w:t>Date: 20160724</w:t>
+      </w:r>
+    </w:p>
+    <w:p>
+      <w:pPr>
+        <w:spacing w:line="240" w:lineRule="auto"/>
+        <w:rPr>
+          <w:rFonts w:ascii="Courier New" w:hAnsi="Courier New" w:cs="Courier New"/>
+          <w:sz w:val="10"/>
+        </w:rPr>
+      </w:pPr>
+      <w:r>
+        <w:rPr>
+          <w:rFonts w:ascii="Courier New" w:hAnsi="Courier New" w:cs="Courier New"/>
+          <w:sz w:val="10"/>
+        </w:rPr>
         <w:lastRenderedPageBreak/>
-        <w:t>Not all log entries are written to the log file, but all log entries are output to the console, so additional runtime information</w:t>
-      </w:r>
-      <w:r>
-        <w:t xml:space="preserve"> </w:t>
-      </w:r>
-      <w:r>
-        <w:t>could be viewed in the job's output tab in Tidal.</w:t>
-      </w:r>
-    </w:p>
-    <w:p/>
-    <w:p>
-      <w:pPr>
-        <w:pStyle w:val="Heading1"/>
-      </w:pPr>
-      <w:bookmarkStart w:id="4" w:name="_Toc458990397"/>
-      <w:r>
-        <w:t>Tidal Job Setup</w:t>
-      </w:r>
-      <w:bookmarkEnd w:id="4"/>
-    </w:p>
-    <w:p>
-      <w:r>
-        <w:t>This interface is deployed as job instances in Tidal (IRMA’s job group) that run after each of the PeopleSoft jobs (see job dependencies in Tidal).  There is a single job for each region named “…PeopleSoft File Hash”.  There are two job instances under the RM region’s job group: one for “RM” and one for “TS”.</w:t>
-      </w:r>
-    </w:p>
-    <w:p>
-      <w:r>
-        <w:t>Rerunning the hash-generator jobs will not hurt anything, as they will only generate a hash value for a file if the hash has not already been created (it does not overwrite existing hash-value files, unless they are empty, meaning an error occurred).</w:t>
-      </w:r>
-    </w:p>
-    <w:p>
-      <w:r>
-        <w:t>To run for a previous day, right-click the regional hash-generator job &gt; insert into schedule.  In the parameters window, add a parameter “Date=YYYYMMDD”, where YYYYMMDD is the year, month, and day you need to reprocess.</w:t>
-      </w:r>
-    </w:p>
-    <w:p/>
-    <w:p>
-      <w:pPr>
-        <w:pStyle w:val="Heading1"/>
-      </w:pPr>
-      <w:bookmarkStart w:id="5" w:name="_Toc458990398"/>
-      <w:r>
-        <w:t>Console Output Example</w:t>
-      </w:r>
-      <w:r>
-        <w:t xml:space="preserve"> (time-stamped entries are written to log file)</w:t>
-      </w:r>
-      <w:bookmarkEnd w:id="5"/>
-    </w:p>
-    <w:p>
-      <w:pPr>
-        <w:spacing w:line="240" w:lineRule="auto"/>
-        <w:rPr>
-          <w:rFonts w:ascii="Courier New" w:hAnsi="Courier New" w:cs="Courier New"/>
-          <w:sz w:val="10"/>
-        </w:rPr>
-      </w:pPr>
-      <w:r>
-        <w:rPr>
-          <w:rFonts w:ascii="Courier New" w:hAnsi="Courier New" w:cs="Courier New"/>
-          <w:sz w:val="10"/>
-        </w:rPr>
-        <w:t>PeopleSoft File Hash Generator</w:t>
-      </w:r>
-    </w:p>
-    <w:p>
-      <w:pPr>
-        <w:spacing w:line="240" w:lineRule="auto"/>
-        <w:rPr>
-          <w:rFonts w:ascii="Courier New" w:hAnsi="Courier New" w:cs="Courier New"/>
-          <w:sz w:val="10"/>
-        </w:rPr>
-      </w:pPr>
-      <w:r>
-        <w:rPr>
-          <w:rFonts w:ascii="Courier New" w:hAnsi="Courier New" w:cs="Courier New"/>
-          <w:sz w:val="10"/>
-        </w:rPr>
-        <w:t>&gt;&gt;&gt; Loading functions...</w:t>
-      </w:r>
-    </w:p>
-    <w:p>
-      <w:pPr>
-        <w:spacing w:line="240" w:lineRule="auto"/>
-        <w:rPr>
-          <w:rFonts w:ascii="Courier New" w:hAnsi="Courier New" w:cs="Courier New"/>
-          <w:sz w:val="10"/>
-        </w:rPr>
-      </w:pPr>
-      <w:r>
-        <w:rPr>
-          <w:rFonts w:ascii="Courier New" w:hAnsi="Courier New" w:cs="Courier New"/>
-          <w:sz w:val="10"/>
-        </w:rPr>
-        <w:t>&gt;&gt;&gt; Trying script location...</w:t>
-      </w:r>
-    </w:p>
-    <w:p>
-      <w:pPr>
-        <w:spacing w:line="240" w:lineRule="auto"/>
-        <w:rPr>
-          <w:rFonts w:ascii="Courier New" w:hAnsi="Courier New" w:cs="Courier New"/>
-          <w:sz w:val="10"/>
-        </w:rPr>
-      </w:pPr>
-      <w:r>
-        <w:rPr>
-          <w:rFonts w:ascii="Courier New" w:hAnsi="Courier New" w:cs="Courier New"/>
-          <w:sz w:val="10"/>
-        </w:rPr>
-        <w:t>LOG FILE: [E:\ScheduledJobs\PeopleSoft File Hash Generator\Test\Logs\PeopleSoftFileHashGenerator.ps1.20160731.log]</w:t>
-      </w:r>
-    </w:p>
-    <w:p>
-      <w:pPr>
-        <w:spacing w:line="240" w:lineRule="auto"/>
-        <w:rPr>
-          <w:rFonts w:ascii="Courier New" w:hAnsi="Courier New" w:cs="Courier New"/>
-          <w:sz w:val="10"/>
-        </w:rPr>
-      </w:pPr>
-      <w:r>
-        <w:rPr>
-          <w:rFonts w:ascii="Courier New" w:hAnsi="Courier New" w:cs="Courier New"/>
-          <w:sz w:val="10"/>
-        </w:rPr>
-        <w:t>[2016-07-31 23:37:06] Script Executing: [PeopleSoftFileHashGenerator.ps1] by [</w:t>
-      </w:r>
-      <w:proofErr w:type="spellStart"/>
-      <w:r>
-        <w:rPr>
-          <w:rFonts w:ascii="Courier New" w:hAnsi="Courier New" w:cs="Courier New"/>
-          <w:sz w:val="10"/>
-        </w:rPr>
-        <w:t>Tom.Lux</w:t>
-      </w:r>
-      <w:proofErr w:type="spellEnd"/>
-      <w:r>
-        <w:rPr>
-          <w:rFonts w:ascii="Courier New" w:hAnsi="Courier New" w:cs="Courier New"/>
-          <w:sz w:val="10"/>
-        </w:rPr>
-        <w:t>] on [CEWD6557] at [07/31/2016 23:37:06]</w:t>
-      </w:r>
-    </w:p>
-    <w:p>
-      <w:pPr>
-        <w:spacing w:line="240" w:lineRule="auto"/>
-        <w:rPr>
-          <w:rFonts w:ascii="Courier New" w:hAnsi="Courier New" w:cs="Courier New"/>
-          <w:sz w:val="10"/>
-        </w:rPr>
-      </w:pPr>
-      <w:r>
-        <w:rPr>
-          <w:rFonts w:ascii="Courier New" w:hAnsi="Courier New" w:cs="Courier New"/>
-          <w:sz w:val="10"/>
-        </w:rPr>
-        <w:t xml:space="preserve">Parsing </w:t>
-      </w:r>
-      <w:proofErr w:type="spellStart"/>
-      <w:r>
-        <w:rPr>
-          <w:rFonts w:ascii="Courier New" w:hAnsi="Courier New" w:cs="Courier New"/>
-          <w:sz w:val="10"/>
-        </w:rPr>
-        <w:t>args</w:t>
-      </w:r>
-      <w:proofErr w:type="spellEnd"/>
-      <w:r>
-        <w:rPr>
-          <w:rFonts w:ascii="Courier New" w:hAnsi="Courier New" w:cs="Courier New"/>
-          <w:sz w:val="10"/>
-        </w:rPr>
-        <w:t>...</w:t>
-      </w:r>
-    </w:p>
-    <w:p>
-      <w:pPr>
-        <w:spacing w:line="240" w:lineRule="auto"/>
-        <w:rPr>
-          <w:rFonts w:ascii="Courier New" w:hAnsi="Courier New" w:cs="Courier New"/>
-          <w:sz w:val="10"/>
-        </w:rPr>
-      </w:pPr>
-      <w:r>
-        <w:rPr>
-          <w:rFonts w:ascii="Courier New" w:hAnsi="Courier New" w:cs="Courier New"/>
-          <w:sz w:val="10"/>
-        </w:rPr>
-        <w:t>Parameters Found:</w:t>
-      </w:r>
-    </w:p>
-    <w:p>
-      <w:pPr>
-        <w:spacing w:line="240" w:lineRule="auto"/>
-        <w:rPr>
-          <w:rFonts w:ascii="Courier New" w:hAnsi="Courier New" w:cs="Courier New"/>
-          <w:sz w:val="10"/>
-        </w:rPr>
-      </w:pPr>
-      <w:r>
-        <w:rPr>
-          <w:rFonts w:ascii="Courier New" w:hAnsi="Courier New" w:cs="Courier New"/>
-          <w:sz w:val="10"/>
-        </w:rPr>
-        <w:t>Environment: Test</w:t>
-      </w:r>
-    </w:p>
-    <w:p>
-      <w:pPr>
-        <w:spacing w:line="240" w:lineRule="auto"/>
-        <w:rPr>
-          <w:rFonts w:ascii="Courier New" w:hAnsi="Courier New" w:cs="Courier New"/>
-          <w:sz w:val="10"/>
-        </w:rPr>
-      </w:pPr>
-      <w:r>
-        <w:rPr>
-          <w:rFonts w:ascii="Courier New" w:hAnsi="Courier New" w:cs="Courier New"/>
-          <w:sz w:val="10"/>
-        </w:rPr>
-        <w:t>Region: MA</w:t>
-      </w:r>
-    </w:p>
-    <w:p>
-      <w:pPr>
-        <w:spacing w:line="240" w:lineRule="auto"/>
-        <w:rPr>
-          <w:rFonts w:ascii="Courier New" w:hAnsi="Courier New" w:cs="Courier New"/>
-          <w:sz w:val="10"/>
-        </w:rPr>
-      </w:pPr>
-      <w:r>
-        <w:rPr>
-          <w:rFonts w:ascii="Courier New" w:hAnsi="Courier New" w:cs="Courier New"/>
-          <w:sz w:val="10"/>
-        </w:rPr>
-        <w:t>Date: 20160724</w:t>
-      </w:r>
-    </w:p>
-    <w:p>
-      <w:pPr>
-        <w:spacing w:line="240" w:lineRule="auto"/>
-        <w:rPr>
-          <w:rFonts w:ascii="Courier New" w:hAnsi="Courier New" w:cs="Courier New"/>
-          <w:sz w:val="10"/>
-        </w:rPr>
-      </w:pPr>
-      <w:r>
-        <w:rPr>
-          <w:rFonts w:ascii="Courier New" w:hAnsi="Courier New" w:cs="Courier New"/>
-          <w:sz w:val="10"/>
-        </w:rPr>
-        <w:t>[2016-07-31 23:37:06] Environment=Test, Region=MA, Date=20160724</w:t>
-      </w:r>
+        <w:t>[2016-07-31 23:37:06]</w:t>
+      </w:r>
+      <w:r>
+        <w:rPr>
+          <w:rFonts w:ascii="Courier New" w:hAnsi="Courier New" w:cs="Courier New"/>
+          <w:sz w:val="10"/>
+        </w:rPr>
+        <w:t xml:space="preserve"> Environment=Test, Region=MA, Date=20160724, </w:t>
+      </w:r>
+      <w:proofErr w:type="spellStart"/>
+      <w:r>
+        <w:rPr>
+          <w:rFonts w:ascii="Courier New" w:hAnsi="Courier New" w:cs="Courier New"/>
+          <w:sz w:val="10"/>
+        </w:rPr>
+        <w:t>FileType</w:t>
+      </w:r>
+      <w:proofErr w:type="spellEnd"/>
+      <w:r>
+        <w:rPr>
+          <w:rFonts w:ascii="Courier New" w:hAnsi="Courier New" w:cs="Courier New"/>
+          <w:sz w:val="10"/>
+        </w:rPr>
+        <w:t>=</w:t>
+      </w:r>
+      <w:proofErr w:type="spellStart"/>
+      <w:r>
+        <w:rPr>
+          <w:rFonts w:ascii="Courier New" w:hAnsi="Courier New" w:cs="Courier New"/>
+          <w:sz w:val="10"/>
+        </w:rPr>
+        <w:t>PSFile</w:t>
+      </w:r>
+      <w:proofErr w:type="spellEnd"/>
     </w:p>
     <w:p>
       <w:pPr>
@@ -1243,6 +1467,351 @@
           <w:rFonts w:ascii="Courier New" w:hAnsi="Courier New" w:cs="Courier New"/>
           <w:sz w:val="10"/>
         </w:rPr>
+        <w:t>\MA\</w:t>
+      </w:r>
+      <w:proofErr w:type="spellStart"/>
+      <w:r>
+        <w:rPr>
+          <w:rFonts w:ascii="Courier New" w:hAnsi="Courier New" w:cs="Courier New"/>
+          <w:sz w:val="10"/>
+        </w:rPr>
+        <w:t>PSFile</w:t>
+      </w:r>
+      <w:proofErr w:type="spellEnd"/>
+      <w:r>
+        <w:rPr>
+          <w:rFonts w:ascii="Courier New" w:hAnsi="Courier New" w:cs="Courier New"/>
+          <w:sz w:val="10"/>
+        </w:rPr>
+        <w:t>*20160724</w:t>
+      </w:r>
+      <w:proofErr w:type="gramStart"/>
+      <w:r>
+        <w:rPr>
+          <w:rFonts w:ascii="Courier New" w:hAnsi="Courier New" w:cs="Courier New"/>
+          <w:sz w:val="10"/>
+        </w:rPr>
+        <w:t>*]...</w:t>
+      </w:r>
+      <w:proofErr w:type="gramEnd"/>
+    </w:p>
+    <w:p>
+      <w:pPr>
+        <w:spacing w:line="240" w:lineRule="auto"/>
+        <w:rPr>
+          <w:rFonts w:ascii="Courier New" w:hAnsi="Courier New" w:cs="Courier New"/>
+          <w:sz w:val="10"/>
+        </w:rPr>
+      </w:pPr>
+      <w:r>
+        <w:rPr>
+          <w:rFonts w:ascii="Courier New" w:hAnsi="Courier New" w:cs="Courier New"/>
+          <w:sz w:val="10"/>
+        </w:rPr>
+        <w:t>Identifying data files for which hash values have already been generated...</w:t>
+      </w:r>
+    </w:p>
+    <w:p>
+      <w:pPr>
+        <w:spacing w:line="240" w:lineRule="auto"/>
+        <w:rPr>
+          <w:rFonts w:ascii="Courier New" w:hAnsi="Courier New" w:cs="Courier New"/>
+          <w:sz w:val="10"/>
+        </w:rPr>
+      </w:pPr>
+      <w:r>
+        <w:rPr>
+          <w:rFonts w:ascii="Courier New" w:hAnsi="Courier New" w:cs="Courier New"/>
+          <w:sz w:val="10"/>
+        </w:rPr>
+        <w:t>[2016-07-31 23:37:06] FILE SKIPPED: Hash exists for [PSFile_MA_20160724.EDI], value: E8449E0801C4F9AB5EB290D4CAC3E2FA</w:t>
+      </w:r>
+    </w:p>
+    <w:p>
+      <w:pPr>
+        <w:spacing w:line="240" w:lineRule="auto"/>
+        <w:rPr>
+          <w:rFonts w:ascii="Courier New" w:hAnsi="Courier New" w:cs="Courier New"/>
+          <w:sz w:val="10"/>
+        </w:rPr>
+      </w:pPr>
+      <w:r>
+        <w:rPr>
+          <w:rFonts w:ascii="Courier New" w:hAnsi="Courier New" w:cs="Courier New"/>
+          <w:sz w:val="10"/>
+        </w:rPr>
+        <w:t>[2016-07-31 23:37:06] Hash file exists for [PSFINTECH_MA_20160724.txt] but is empty so hash will be written.</w:t>
+      </w:r>
+    </w:p>
+    <w:p>
+      <w:pPr>
+        <w:spacing w:line="240" w:lineRule="auto"/>
+        <w:rPr>
+          <w:rFonts w:ascii="Courier New" w:hAnsi="Courier New" w:cs="Courier New"/>
+          <w:sz w:val="10"/>
+        </w:rPr>
+      </w:pPr>
+      <w:r>
+        <w:rPr>
+          <w:rFonts w:ascii="Courier New" w:hAnsi="Courier New" w:cs="Courier New"/>
+          <w:sz w:val="10"/>
+        </w:rPr>
+        <w:t>[2016-07-31 23:37:06] Hash needed for [PSGL_MA_20160724.txt]</w:t>
+      </w:r>
+    </w:p>
+    <w:p>
+      <w:pPr>
+        <w:spacing w:line="240" w:lineRule="auto"/>
+        <w:rPr>
+          <w:rFonts w:ascii="Courier New" w:hAnsi="Courier New" w:cs="Courier New"/>
+          <w:sz w:val="10"/>
+        </w:rPr>
+      </w:pPr>
+      <w:r>
+        <w:rPr>
+          <w:rFonts w:ascii="Courier New" w:hAnsi="Courier New" w:cs="Courier New"/>
+          <w:sz w:val="10"/>
+        </w:rPr>
+        <w:t>Removing any data files for target date from hash server...</w:t>
+      </w:r>
+    </w:p>
+    <w:p>
+      <w:pPr>
+        <w:spacing w:line="240" w:lineRule="auto"/>
+        <w:rPr>
+          <w:rFonts w:ascii="Courier New" w:hAnsi="Courier New" w:cs="Courier New"/>
+          <w:sz w:val="10"/>
+        </w:rPr>
+      </w:pPr>
+      <w:r>
+        <w:rPr>
+          <w:rFonts w:ascii="Courier New" w:hAnsi="Courier New" w:cs="Courier New"/>
+          <w:sz w:val="10"/>
+        </w:rPr>
+        <w:t>VERBOSE: Performing operation "Remove File" on Target "\\cewd6592.wfm.pvt\PsFileHash\MA\PSFINTECH_MA_20160724.txt".</w:t>
+      </w:r>
+    </w:p>
+    <w:p>
+      <w:pPr>
+        <w:spacing w:line="240" w:lineRule="auto"/>
+        <w:rPr>
+          <w:rFonts w:ascii="Courier New" w:hAnsi="Courier New" w:cs="Courier New"/>
+          <w:sz w:val="10"/>
+        </w:rPr>
+      </w:pPr>
+      <w:r>
+        <w:rPr>
+          <w:rFonts w:ascii="Courier New" w:hAnsi="Courier New" w:cs="Courier New"/>
+          <w:sz w:val="10"/>
+        </w:rPr>
+        <w:t>VERBOSE: Performing operation "Remove File" on Target "\\cewd6592.wfm.pvt\PsFileHash\MA\PSGL_MA_20160724.txt".</w:t>
+      </w:r>
+    </w:p>
+    <w:p>
+      <w:pPr>
+        <w:spacing w:line="240" w:lineRule="auto"/>
+        <w:rPr>
+          <w:rFonts w:ascii="Courier New" w:hAnsi="Courier New" w:cs="Courier New"/>
+          <w:sz w:val="10"/>
+        </w:rPr>
+      </w:pPr>
+      <w:r>
+        <w:rPr>
+          <w:rFonts w:ascii="Courier New" w:hAnsi="Courier New" w:cs="Courier New"/>
+          <w:sz w:val="10"/>
+        </w:rPr>
+        <w:t>Copying file(s) to hash server:</w:t>
+      </w:r>
+    </w:p>
+    <w:p>
+      <w:pPr>
+        <w:spacing w:line="240" w:lineRule="auto"/>
+        <w:rPr>
+          <w:rFonts w:ascii="Courier New" w:hAnsi="Courier New" w:cs="Courier New"/>
+          <w:sz w:val="10"/>
+        </w:rPr>
+      </w:pPr>
+      <w:r>
+        <w:rPr>
+          <w:rFonts w:ascii="Courier New" w:hAnsi="Courier New" w:cs="Courier New"/>
+          <w:sz w:val="10"/>
+        </w:rPr>
+        <w:t xml:space="preserve">    Directory: E:\Data\PSFiles\MA</w:t>
+      </w:r>
+    </w:p>
+    <w:p>
+      <w:pPr>
+        <w:spacing w:line="240" w:lineRule="auto"/>
+        <w:rPr>
+          <w:rFonts w:ascii="Courier New" w:hAnsi="Courier New" w:cs="Courier New"/>
+          <w:sz w:val="10"/>
+        </w:rPr>
+      </w:pPr>
+      <w:r>
+        <w:rPr>
+          <w:rFonts w:ascii="Courier New" w:hAnsi="Courier New" w:cs="Courier New"/>
+          <w:sz w:val="10"/>
+        </w:rPr>
+        <w:t xml:space="preserve">Mode                </w:t>
+      </w:r>
+      <w:proofErr w:type="spellStart"/>
+      <w:r>
+        <w:rPr>
+          <w:rFonts w:ascii="Courier New" w:hAnsi="Courier New" w:cs="Courier New"/>
+          <w:sz w:val="10"/>
+        </w:rPr>
+        <w:t>LastWriteTime</w:t>
+      </w:r>
+      <w:proofErr w:type="spellEnd"/>
+      <w:r>
+        <w:rPr>
+          <w:rFonts w:ascii="Courier New" w:hAnsi="Courier New" w:cs="Courier New"/>
+          <w:sz w:val="10"/>
+        </w:rPr>
+        <w:t xml:space="preserve">     Length Name</w:t>
+      </w:r>
+    </w:p>
+    <w:p>
+      <w:pPr>
+        <w:spacing w:line="240" w:lineRule="auto"/>
+        <w:rPr>
+          <w:rFonts w:ascii="Courier New" w:hAnsi="Courier New" w:cs="Courier New"/>
+          <w:sz w:val="10"/>
+        </w:rPr>
+      </w:pPr>
+      <w:r>
+        <w:rPr>
+          <w:rFonts w:ascii="Courier New" w:hAnsi="Courier New" w:cs="Courier New"/>
+          <w:sz w:val="10"/>
+        </w:rPr>
+        <w:t>----                -------------     ------ ----</w:t>
+      </w:r>
+    </w:p>
+    <w:p>
+      <w:pPr>
+        <w:spacing w:line="240" w:lineRule="auto"/>
+        <w:rPr>
+          <w:rFonts w:ascii="Courier New" w:hAnsi="Courier New" w:cs="Courier New"/>
+          <w:sz w:val="10"/>
+        </w:rPr>
+      </w:pPr>
+      <w:r>
+        <w:rPr>
+          <w:rFonts w:ascii="Courier New" w:hAnsi="Courier New" w:cs="Courier New"/>
+          <w:sz w:val="10"/>
+        </w:rPr>
+        <w:t>-a---         7/24/</w:t>
+      </w:r>
+      <w:proofErr w:type="gramStart"/>
+      <w:r>
+        <w:rPr>
+          <w:rFonts w:ascii="Courier New" w:hAnsi="Courier New" w:cs="Courier New"/>
+          <w:sz w:val="10"/>
+        </w:rPr>
+        <w:t>2016  11:31</w:t>
+      </w:r>
+      <w:proofErr w:type="gramEnd"/>
+      <w:r>
+        <w:rPr>
+          <w:rFonts w:ascii="Courier New" w:hAnsi="Courier New" w:cs="Courier New"/>
+          <w:sz w:val="10"/>
+        </w:rPr>
+        <w:t xml:space="preserve"> PM    1322256 PSFINTECH_MA_20160724.txt</w:t>
+      </w:r>
+    </w:p>
+    <w:p>
+      <w:pPr>
+        <w:spacing w:line="240" w:lineRule="auto"/>
+        <w:rPr>
+          <w:rFonts w:ascii="Courier New" w:hAnsi="Courier New" w:cs="Courier New"/>
+          <w:sz w:val="10"/>
+        </w:rPr>
+      </w:pPr>
+      <w:r>
+        <w:rPr>
+          <w:rFonts w:ascii="Courier New" w:hAnsi="Courier New" w:cs="Courier New"/>
+          <w:sz w:val="10"/>
+        </w:rPr>
+        <w:t>-a---         7/24/</w:t>
+      </w:r>
+      <w:proofErr w:type="gramStart"/>
+      <w:r>
+        <w:rPr>
+          <w:rFonts w:ascii="Courier New" w:hAnsi="Courier New" w:cs="Courier New"/>
+          <w:sz w:val="10"/>
+        </w:rPr>
+        <w:t>2016  11:30</w:t>
+      </w:r>
+      <w:proofErr w:type="gramEnd"/>
+      <w:r>
+        <w:rPr>
+          <w:rFonts w:ascii="Courier New" w:hAnsi="Courier New" w:cs="Courier New"/>
+          <w:sz w:val="10"/>
+        </w:rPr>
+        <w:t xml:space="preserve"> PM     154229 PSGL_MA_20160724.txt</w:t>
+      </w:r>
+    </w:p>
+    <w:p>
+      <w:pPr>
+        <w:spacing w:line="240" w:lineRule="auto"/>
+        <w:rPr>
+          <w:rFonts w:ascii="Courier New" w:hAnsi="Courier New" w:cs="Courier New"/>
+          <w:sz w:val="10"/>
+        </w:rPr>
+      </w:pPr>
+      <w:r>
+        <w:rPr>
+          <w:rFonts w:ascii="Courier New" w:hAnsi="Courier New" w:cs="Courier New"/>
+          <w:sz w:val="10"/>
+        </w:rPr>
+        <w:t>VERBOSE: Performing operation "Copy File" on Target "Item: E:\Data\PSFiles\MA\PSFINTECH_MA_20160724.txt Destination: \\cewd6592.wfm.pvt\PsFileHash\MA\PSFINTECH_MA_20160724.txt".</w:t>
+      </w:r>
+    </w:p>
+    <w:p>
+      <w:pPr>
+        <w:spacing w:line="240" w:lineRule="auto"/>
+        <w:rPr>
+          <w:rFonts w:ascii="Courier New" w:hAnsi="Courier New" w:cs="Courier New"/>
+          <w:sz w:val="10"/>
+        </w:rPr>
+      </w:pPr>
+      <w:r>
+        <w:rPr>
+          <w:rFonts w:ascii="Courier New" w:hAnsi="Courier New" w:cs="Courier New"/>
+          <w:sz w:val="10"/>
+        </w:rPr>
+        <w:t>VERBOSE: Performing operation "Copy File" on Target "Item: E:\Data\PSFiles\MA\PSGL_MA_20160724.txt Destination: \\cewd6592.wfm.pvt\PsFileHash\MA\PSGL_MA_20160724.txt".</w:t>
+      </w:r>
+    </w:p>
+    <w:p>
+      <w:pPr>
+        <w:spacing w:line="240" w:lineRule="auto"/>
+        <w:rPr>
+          <w:rFonts w:ascii="Courier New" w:hAnsi="Courier New" w:cs="Courier New"/>
+          <w:sz w:val="10"/>
+        </w:rPr>
+      </w:pPr>
+      <w:r>
+        <w:rPr>
+          <w:rFonts w:ascii="Courier New" w:hAnsi="Courier New" w:cs="Courier New"/>
+          <w:sz w:val="10"/>
+        </w:rPr>
+        <w:t>[2016-07-31 23:37:06] Generating hash files for (2) target file(s) [\\cewd6592.wfm.pvt\</w:t>
+      </w:r>
+      <w:proofErr w:type="spellStart"/>
+      <w:r>
+        <w:rPr>
+          <w:rFonts w:ascii="Courier New" w:hAnsi="Courier New" w:cs="Courier New"/>
+          <w:sz w:val="10"/>
+        </w:rPr>
+        <w:t>PsFileHash</w:t>
+      </w:r>
+      <w:proofErr w:type="spellEnd"/>
+      <w:r>
+        <w:rPr>
+          <w:rFonts w:ascii="Courier New" w:hAnsi="Courier New" w:cs="Courier New"/>
+          <w:sz w:val="10"/>
+        </w:rPr>
         <w:t>\MA\*20160724*]...</w:t>
       </w:r>
     </w:p>
@@ -1259,345 +1828,6 @@
           <w:rFonts w:ascii="Courier New" w:hAnsi="Courier New" w:cs="Courier New"/>
           <w:sz w:val="10"/>
         </w:rPr>
-        <w:t>Identifying data files for which hash values have already been generated...</w:t>
-      </w:r>
-    </w:p>
-    <w:p>
-      <w:pPr>
-        <w:spacing w:line="240" w:lineRule="auto"/>
-        <w:rPr>
-          <w:rFonts w:ascii="Courier New" w:hAnsi="Courier New" w:cs="Courier New"/>
-          <w:sz w:val="10"/>
-        </w:rPr>
-      </w:pPr>
-      <w:r>
-        <w:rPr>
-          <w:rFonts w:ascii="Courier New" w:hAnsi="Courier New" w:cs="Courier New"/>
-          <w:sz w:val="10"/>
-        </w:rPr>
-        <w:t>[2016-07-31 23:37:06] FILE SKIPPED: Hash exists for [PSFile_MA_20160724.EDI], value: E8449E0801C4F9AB5EB290D4CAC3E2FA</w:t>
-      </w:r>
-    </w:p>
-    <w:p>
-      <w:pPr>
-        <w:spacing w:line="240" w:lineRule="auto"/>
-        <w:rPr>
-          <w:rFonts w:ascii="Courier New" w:hAnsi="Courier New" w:cs="Courier New"/>
-          <w:sz w:val="10"/>
-        </w:rPr>
-      </w:pPr>
-      <w:r>
-        <w:rPr>
-          <w:rFonts w:ascii="Courier New" w:hAnsi="Courier New" w:cs="Courier New"/>
-          <w:sz w:val="10"/>
-        </w:rPr>
-        <w:t>[2016-07-31 23:37:06] Hash file exists for [PSFINTECH_MA_20160724.txt] but is empty so hash will be written.</w:t>
-      </w:r>
-    </w:p>
-    <w:p>
-      <w:pPr>
-        <w:spacing w:line="240" w:lineRule="auto"/>
-        <w:rPr>
-          <w:rFonts w:ascii="Courier New" w:hAnsi="Courier New" w:cs="Courier New"/>
-          <w:sz w:val="10"/>
-        </w:rPr>
-      </w:pPr>
-      <w:r>
-        <w:rPr>
-          <w:rFonts w:ascii="Courier New" w:hAnsi="Courier New" w:cs="Courier New"/>
-          <w:sz w:val="10"/>
-        </w:rPr>
-        <w:t>[2016-07-31 23:37:06] Hash needed for [PSGL_MA_20160724.txt]</w:t>
-      </w:r>
-    </w:p>
-    <w:p>
-      <w:pPr>
-        <w:spacing w:line="240" w:lineRule="auto"/>
-        <w:rPr>
-          <w:rFonts w:ascii="Courier New" w:hAnsi="Courier New" w:cs="Courier New"/>
-          <w:sz w:val="10"/>
-        </w:rPr>
-      </w:pPr>
-      <w:r>
-        <w:rPr>
-          <w:rFonts w:ascii="Courier New" w:hAnsi="Courier New" w:cs="Courier New"/>
-          <w:sz w:val="10"/>
-        </w:rPr>
-        <w:t>Removing any data files for target date from hash server...</w:t>
-      </w:r>
-    </w:p>
-    <w:p>
-      <w:pPr>
-        <w:spacing w:line="240" w:lineRule="auto"/>
-        <w:rPr>
-          <w:rFonts w:ascii="Courier New" w:hAnsi="Courier New" w:cs="Courier New"/>
-          <w:sz w:val="10"/>
-        </w:rPr>
-      </w:pPr>
-      <w:r>
-        <w:rPr>
-          <w:rFonts w:ascii="Courier New" w:hAnsi="Courier New" w:cs="Courier New"/>
-          <w:sz w:val="10"/>
-        </w:rPr>
-        <w:t>VERBOSE: Performing operation "Remove File" on Target "\\cewd6592.wfm.pvt\PsFileHash\MA\PSFINTECH_MA_20160724.txt".</w:t>
-      </w:r>
-    </w:p>
-    <w:p>
-      <w:pPr>
-        <w:spacing w:line="240" w:lineRule="auto"/>
-        <w:rPr>
-          <w:rFonts w:ascii="Courier New" w:hAnsi="Courier New" w:cs="Courier New"/>
-          <w:sz w:val="10"/>
-        </w:rPr>
-      </w:pPr>
-      <w:r>
-        <w:rPr>
-          <w:rFonts w:ascii="Courier New" w:hAnsi="Courier New" w:cs="Courier New"/>
-          <w:sz w:val="10"/>
-        </w:rPr>
-        <w:t>VERBOSE: Performing operation "Remove File" on Target "\\cewd6592.wfm.pvt\PsFileHash\MA\PSGL_MA_20160724.txt".</w:t>
-      </w:r>
-    </w:p>
-    <w:p>
-      <w:pPr>
-        <w:spacing w:line="240" w:lineRule="auto"/>
-        <w:rPr>
-          <w:rFonts w:ascii="Courier New" w:hAnsi="Courier New" w:cs="Courier New"/>
-          <w:sz w:val="10"/>
-        </w:rPr>
-      </w:pPr>
-      <w:r>
-        <w:rPr>
-          <w:rFonts w:ascii="Courier New" w:hAnsi="Courier New" w:cs="Courier New"/>
-          <w:sz w:val="10"/>
-        </w:rPr>
-        <w:t>Copying file(s) to hash server:</w:t>
-      </w:r>
-    </w:p>
-    <w:p>
-      <w:pPr>
-        <w:spacing w:line="240" w:lineRule="auto"/>
-        <w:rPr>
-          <w:rFonts w:ascii="Courier New" w:hAnsi="Courier New" w:cs="Courier New"/>
-          <w:sz w:val="10"/>
-        </w:rPr>
-      </w:pPr>
-    </w:p>
-    <w:p>
-      <w:pPr>
-        <w:spacing w:line="240" w:lineRule="auto"/>
-        <w:rPr>
-          <w:rFonts w:ascii="Courier New" w:hAnsi="Courier New" w:cs="Courier New"/>
-          <w:sz w:val="10"/>
-        </w:rPr>
-      </w:pPr>
-      <w:r>
-        <w:rPr>
-          <w:rFonts w:ascii="Courier New" w:hAnsi="Courier New" w:cs="Courier New"/>
-          <w:sz w:val="10"/>
-        </w:rPr>
-        <w:t xml:space="preserve">    Directory: E:\Data\PSFiles\MA</w:t>
-      </w:r>
-    </w:p>
-    <w:p>
-      <w:pPr>
-        <w:spacing w:line="240" w:lineRule="auto"/>
-        <w:rPr>
-          <w:rFonts w:ascii="Courier New" w:hAnsi="Courier New" w:cs="Courier New"/>
-          <w:sz w:val="10"/>
-        </w:rPr>
-      </w:pPr>
-    </w:p>
-    <w:p>
-      <w:pPr>
-        <w:spacing w:line="240" w:lineRule="auto"/>
-        <w:rPr>
-          <w:rFonts w:ascii="Courier New" w:hAnsi="Courier New" w:cs="Courier New"/>
-          <w:sz w:val="10"/>
-        </w:rPr>
-      </w:pPr>
-      <w:r>
-        <w:rPr>
-          <w:rFonts w:ascii="Courier New" w:hAnsi="Courier New" w:cs="Courier New"/>
-          <w:sz w:val="10"/>
-        </w:rPr>
-        <w:t xml:space="preserve">Mode                </w:t>
-      </w:r>
-      <w:proofErr w:type="spellStart"/>
-      <w:r>
-        <w:rPr>
-          <w:rFonts w:ascii="Courier New" w:hAnsi="Courier New" w:cs="Courier New"/>
-          <w:sz w:val="10"/>
-        </w:rPr>
-        <w:t>LastWriteTime</w:t>
-      </w:r>
-      <w:proofErr w:type="spellEnd"/>
-      <w:r>
-        <w:rPr>
-          <w:rFonts w:ascii="Courier New" w:hAnsi="Courier New" w:cs="Courier New"/>
-          <w:sz w:val="10"/>
-        </w:rPr>
-        <w:t xml:space="preserve">     Length Name</w:t>
-      </w:r>
-    </w:p>
-    <w:p>
-      <w:pPr>
-        <w:spacing w:line="240" w:lineRule="auto"/>
-        <w:rPr>
-          <w:rFonts w:ascii="Courier New" w:hAnsi="Courier New" w:cs="Courier New"/>
-          <w:sz w:val="10"/>
-        </w:rPr>
-      </w:pPr>
-      <w:r>
-        <w:rPr>
-          <w:rFonts w:ascii="Courier New" w:hAnsi="Courier New" w:cs="Courier New"/>
-          <w:sz w:val="10"/>
-        </w:rPr>
-        <w:t>----                -------------     ------ ----</w:t>
-      </w:r>
-    </w:p>
-    <w:p>
-      <w:pPr>
-        <w:spacing w:line="240" w:lineRule="auto"/>
-        <w:rPr>
-          <w:rFonts w:ascii="Courier New" w:hAnsi="Courier New" w:cs="Courier New"/>
-          <w:sz w:val="10"/>
-        </w:rPr>
-      </w:pPr>
-      <w:r>
-        <w:rPr>
-          <w:rFonts w:ascii="Courier New" w:hAnsi="Courier New" w:cs="Courier New"/>
-          <w:sz w:val="10"/>
-        </w:rPr>
-        <w:t>-a---         7/24/</w:t>
-      </w:r>
-      <w:proofErr w:type="gramStart"/>
-      <w:r>
-        <w:rPr>
-          <w:rFonts w:ascii="Courier New" w:hAnsi="Courier New" w:cs="Courier New"/>
-          <w:sz w:val="10"/>
-        </w:rPr>
-        <w:t>2016  11:31</w:t>
-      </w:r>
-      <w:proofErr w:type="gramEnd"/>
-      <w:r>
-        <w:rPr>
-          <w:rFonts w:ascii="Courier New" w:hAnsi="Courier New" w:cs="Courier New"/>
-          <w:sz w:val="10"/>
-        </w:rPr>
-        <w:t xml:space="preserve"> PM    1322256 PSFINTECH_MA_20160724.txt</w:t>
-      </w:r>
-    </w:p>
-    <w:p>
-      <w:pPr>
-        <w:spacing w:line="240" w:lineRule="auto"/>
-        <w:rPr>
-          <w:rFonts w:ascii="Courier New" w:hAnsi="Courier New" w:cs="Courier New"/>
-          <w:sz w:val="10"/>
-        </w:rPr>
-      </w:pPr>
-      <w:r>
-        <w:rPr>
-          <w:rFonts w:ascii="Courier New" w:hAnsi="Courier New" w:cs="Courier New"/>
-          <w:sz w:val="10"/>
-        </w:rPr>
-        <w:t>-a---         7/24/</w:t>
-      </w:r>
-      <w:proofErr w:type="gramStart"/>
-      <w:r>
-        <w:rPr>
-          <w:rFonts w:ascii="Courier New" w:hAnsi="Courier New" w:cs="Courier New"/>
-          <w:sz w:val="10"/>
-        </w:rPr>
-        <w:t>2016  11:30</w:t>
-      </w:r>
-      <w:proofErr w:type="gramEnd"/>
-      <w:r>
-        <w:rPr>
-          <w:rFonts w:ascii="Courier New" w:hAnsi="Courier New" w:cs="Courier New"/>
-          <w:sz w:val="10"/>
-        </w:rPr>
-        <w:t xml:space="preserve"> PM     154229 PSGL_MA_20160724.txt</w:t>
-      </w:r>
-    </w:p>
-    <w:p>
-      <w:pPr>
-        <w:spacing w:line="240" w:lineRule="auto"/>
-        <w:rPr>
-          <w:rFonts w:ascii="Courier New" w:hAnsi="Courier New" w:cs="Courier New"/>
-          <w:sz w:val="10"/>
-        </w:rPr>
-      </w:pPr>
-      <w:r>
-        <w:rPr>
-          <w:rFonts w:ascii="Courier New" w:hAnsi="Courier New" w:cs="Courier New"/>
-          <w:sz w:val="10"/>
-        </w:rPr>
-        <w:t>VERBOSE: Performing operation "Copy File" on Target "Item: E:\Data\PSFiles\MA\PSFINTECH_MA_20160724.txt Destination: \\cewd6592.wfm.pvt\PsFileHash\MA\PSFINTECH_MA_20160724.txt".</w:t>
-      </w:r>
-    </w:p>
-    <w:p>
-      <w:pPr>
-        <w:spacing w:line="240" w:lineRule="auto"/>
-        <w:rPr>
-          <w:rFonts w:ascii="Courier New" w:hAnsi="Courier New" w:cs="Courier New"/>
-          <w:sz w:val="10"/>
-        </w:rPr>
-      </w:pPr>
-      <w:r>
-        <w:rPr>
-          <w:rFonts w:ascii="Courier New" w:hAnsi="Courier New" w:cs="Courier New"/>
-          <w:sz w:val="10"/>
-        </w:rPr>
-        <w:t>VERBOSE: Performing operation "Copy File" on Target "Item: E:\Data\PSFiles\MA\PSGL_MA_20160724.txt Destination: \\cewd6592.wfm.pvt\PsFileHash\MA\PSGL_MA_20160724.txt".</w:t>
-      </w:r>
-    </w:p>
-    <w:p>
-      <w:pPr>
-        <w:spacing w:line="240" w:lineRule="auto"/>
-        <w:rPr>
-          <w:rFonts w:ascii="Courier New" w:hAnsi="Courier New" w:cs="Courier New"/>
-          <w:sz w:val="10"/>
-        </w:rPr>
-      </w:pPr>
-      <w:r>
-        <w:rPr>
-          <w:rFonts w:ascii="Courier New" w:hAnsi="Courier New" w:cs="Courier New"/>
-          <w:sz w:val="10"/>
-        </w:rPr>
-        <w:t>[2016-07-31 23:37:06] Generating hash files for (2) target file(s) [\\cewd6592.wfm.pvt\</w:t>
-      </w:r>
-      <w:proofErr w:type="spellStart"/>
-      <w:r>
-        <w:rPr>
-          <w:rFonts w:ascii="Courier New" w:hAnsi="Courier New" w:cs="Courier New"/>
-          <w:sz w:val="10"/>
-        </w:rPr>
-        <w:t>PsFileHash</w:t>
-      </w:r>
-      <w:proofErr w:type="spellEnd"/>
-      <w:r>
-        <w:rPr>
-          <w:rFonts w:ascii="Courier New" w:hAnsi="Courier New" w:cs="Courier New"/>
-          <w:sz w:val="10"/>
-        </w:rPr>
-        <w:t>\MA\*20160724*]...</w:t>
-      </w:r>
-    </w:p>
-    <w:p>
-      <w:pPr>
-        <w:spacing w:line="240" w:lineRule="auto"/>
-        <w:rPr>
-          <w:rFonts w:ascii="Courier New" w:hAnsi="Courier New" w:cs="Courier New"/>
-          <w:sz w:val="10"/>
-        </w:rPr>
-      </w:pPr>
-      <w:r>
-        <w:rPr>
-          <w:rFonts w:ascii="Courier New" w:hAnsi="Courier New" w:cs="Courier New"/>
-          <w:sz w:val="10"/>
-        </w:rPr>
-        <w:lastRenderedPageBreak/>
         <w:t>[2016-07-31 23:37:07] Writing hash file [e:\Data\</w:t>
       </w:r>
       <w:proofErr w:type="spellStart"/>
@@ -1815,7 +2045,7 @@
       <w:pPr>
         <w:pStyle w:val="Heading1"/>
       </w:pPr>
-      <w:bookmarkStart w:id="6" w:name="_Toc458990399"/>
+      <w:bookmarkStart w:id="6" w:name="_Toc504985694"/>
       <w:r>
         <w:t>Manual Execution (Command Line)</w:t>
       </w:r>
@@ -1823,37 +2053,39 @@
     </w:p>
     <w:p>
       <w:r>
-        <w:t>F</w:t>
-      </w:r>
-      <w:r>
-        <w:t>rom cmd.exe</w:t>
-      </w:r>
-      <w:r>
-        <w:t>:</w:t>
-      </w:r>
-    </w:p>
-    <w:p>
-      <w:r>
-        <w:t>PowerShell.exe -Command "&amp; 'e</w:t>
-      </w:r>
-      <w:proofErr w:type="gramStart"/>
-      <w:r>
-        <w:t>:\</w:t>
-      </w:r>
-      <w:proofErr w:type="spellStart"/>
-      <w:proofErr w:type="gramEnd"/>
-      <w:r>
-        <w:t>Sch</w:t>
-      </w:r>
-      <w:r>
-        <w:t>eduledJobs</w:t>
-      </w:r>
-      <w:proofErr w:type="spellEnd"/>
-      <w:r>
-        <w:t xml:space="preserve">\PeopleSoft File Hash </w:t>
-      </w:r>
-      <w:r>
-        <w:t xml:space="preserve">Generator\Test\PeopleSoftFileHashGenerator.ps1' </w:t>
+        <w:rPr>
+          <w:b/>
+          <w:u w:val="single"/>
+        </w:rPr>
+        <w:t>*</w:t>
+      </w:r>
+      <w:r>
+        <w:rPr>
+          <w:b/>
+          <w:u w:val="single"/>
+        </w:rPr>
+        <w:t>NOTE</w:t>
+      </w:r>
+      <w:r>
+        <w:t>: Execution from Tidal is different than from a Windows command console because Tidal provides us the name of the job within which we are executing.</w:t>
+      </w:r>
+    </w:p>
+    <w:p>
+      <w:r>
+        <w:t>From cmd.exe:</w:t>
+      </w:r>
+    </w:p>
+    <w:p>
+      <w:r>
+        <w:t>PowerShell.exe -Command "&amp; 'e:\</w:t>
+      </w:r>
+      <w:proofErr w:type="spellStart"/>
+      <w:r>
+        <w:t>ScheduledJobs</w:t>
+      </w:r>
+      <w:proofErr w:type="spellEnd"/>
+      <w:r>
+        <w:t xml:space="preserve">\PeopleSoft File Hash Generator\Test\PeopleSoftFileHashGenerator.ps1' </w:t>
       </w:r>
       <w:proofErr w:type="spellStart"/>
       <w:r>
@@ -1861,19 +2093,40 @@
       </w:r>
       <w:proofErr w:type="spellEnd"/>
       <w:r>
-        <w:t>=Test Region=FL"</w:t>
-      </w:r>
-    </w:p>
-    <w:p>
-      <w:r>
-        <w:t>PowerShell.exe -Command "&amp; 'e</w:t>
-      </w:r>
-      <w:proofErr w:type="gramStart"/>
-      <w:r>
-        <w:t>:\</w:t>
-      </w:r>
-      <w:proofErr w:type="spellStart"/>
-      <w:proofErr w:type="gramEnd"/>
+        <w:t>=Test Region=</w:t>
+      </w:r>
+      <w:r>
+        <w:t xml:space="preserve">MA </w:t>
+      </w:r>
+      <w:r>
+        <w:t>'</w:t>
+      </w:r>
+      <w:r>
+        <w:t>Job=</w:t>
+      </w:r>
+      <w:r>
+        <w:t xml:space="preserve">MA - DEV - </w:t>
+      </w:r>
+      <w:proofErr w:type="spellStart"/>
+      <w:r>
+        <w:t>PeopleSoftUpload</w:t>
+      </w:r>
+      <w:proofErr w:type="spellEnd"/>
+      <w:r>
+        <w:t xml:space="preserve"> File Hash</w:t>
+      </w:r>
+      <w:r>
+        <w:t>'</w:t>
+      </w:r>
+      <w:r>
+        <w:t>"</w:t>
+      </w:r>
+    </w:p>
+    <w:p>
+      <w:r>
+        <w:t>PowerShell.exe -Command "&amp; 'e:\</w:t>
+      </w:r>
+      <w:proofErr w:type="spellStart"/>
       <w:r>
         <w:t>ScheduledJobs</w:t>
       </w:r>
@@ -1887,10 +2140,42 @@
       </w:r>
       <w:proofErr w:type="spellEnd"/>
       <w:r>
-        <w:t>=Test Region=FL Date=20160718"</w:t>
-      </w:r>
-    </w:p>
-    <w:p/>
+        <w:t>=Test Region=</w:t>
+      </w:r>
+      <w:r>
+        <w:t>MA</w:t>
+      </w:r>
+      <w:r>
+        <w:t xml:space="preserve"> </w:t>
+      </w:r>
+      <w:r>
+        <w:t>'Job=</w:t>
+      </w:r>
+      <w:r>
+        <w:t xml:space="preserve">MA - DEV - </w:t>
+      </w:r>
+      <w:proofErr w:type="spellStart"/>
+      <w:r>
+        <w:t>PeopleSoftUpload</w:t>
+      </w:r>
+      <w:proofErr w:type="spellEnd"/>
+      <w:r>
+        <w:t xml:space="preserve"> File Hash</w:t>
+      </w:r>
+      <w:r>
+        <w:t>'</w:t>
+      </w:r>
+      <w:r>
+        <w:t xml:space="preserve"> </w:t>
+      </w:r>
+      <w:r>
+        <w:t>Date=20160718"</w:t>
+      </w:r>
+    </w:p>
+    <w:p>
+      <w:bookmarkStart w:id="7" w:name="_GoBack"/>
+      <w:bookmarkEnd w:id="7"/>
+    </w:p>
     <w:sectPr>
       <w:pgSz w:w="12240" w:h="15840"/>
       <w:pgMar w:top="720" w:right="720" w:bottom="720" w:left="720" w:header="720" w:footer="720" w:gutter="0"/>
@@ -1902,7 +2187,7 @@
 </file>
 
 <file path=word/numbering.xml><?xml version="1.0" encoding="utf-8"?>
-<w:numbering xmlns:wpc="http://schemas.microsoft.com/office/word/2010/wordprocessingCanvas" xmlns:mc="http://schemas.openxmlformats.org/markup-compatibility/2006" xmlns:o="urn:schemas-microsoft-com:office:office" xmlns:r="http://schemas.openxmlformats.org/officeDocument/2006/relationships" xmlns:m="http://schemas.openxmlformats.org/officeDocument/2006/math" xmlns:v="urn:schemas-microsoft-com:vml" xmlns:wp14="http://schemas.microsoft.com/office/word/2010/wordprocessingDrawing" xmlns:wp="http://schemas.openxmlformats.org/drawingml/2006/wordprocessingDrawing" xmlns:w10="urn:schemas-microsoft-com:office:word" xmlns:w="http://schemas.openxmlformats.org/wordprocessingml/2006/main" xmlns:w14="http://schemas.microsoft.com/office/word/2010/wordml" xmlns:w15="http://schemas.microsoft.com/office/word/2012/wordml" xmlns:wpg="http://schemas.microsoft.com/office/word/2010/wordprocessingGroup" xmlns:wpi="http://schemas.microsoft.com/office/word/2010/wordprocessingInk" xmlns:wne="http://schemas.microsoft.com/office/word/2006/wordml" xmlns:wps="http://schemas.microsoft.com/office/word/2010/wordprocessingShape" mc:Ignorable="w14 w15 wp14">
+<w:numbering xmlns:wpc="http://schemas.microsoft.com/office/word/2010/wordprocessingCanvas" xmlns:cx="http://schemas.microsoft.com/office/drawing/2014/chartex" xmlns:cx1="http://schemas.microsoft.com/office/drawing/2015/9/8/chartex" xmlns:cx2="http://schemas.microsoft.com/office/drawing/2015/10/21/chartex" xmlns:cx3="http://schemas.microsoft.com/office/drawing/2016/5/9/chartex" xmlns:cx4="http://schemas.microsoft.com/office/drawing/2016/5/10/chartex" xmlns:cx5="http://schemas.microsoft.com/office/drawing/2016/5/11/chartex" xmlns:cx6="http://schemas.microsoft.com/office/drawing/2016/5/12/chartex" xmlns:cx7="http://schemas.microsoft.com/office/drawing/2016/5/13/chartex" xmlns:cx8="http://schemas.microsoft.com/office/drawing/2016/5/14/chartex" xmlns:mc="http://schemas.openxmlformats.org/markup-compatibility/2006" xmlns:aink="http://schemas.microsoft.com/office/drawing/2016/ink" xmlns:am3d="http://schemas.microsoft.com/office/drawing/2017/model3d" xmlns:o="urn:schemas-microsoft-com:office:office" xmlns:r="http://schemas.openxmlformats.org/officeDocument/2006/relationships" xmlns:m="http://schemas.openxmlformats.org/officeDocument/2006/math" xmlns:v="urn:schemas-microsoft-com:vml" xmlns:wp14="http://schemas.microsoft.com/office/word/2010/wordprocessingDrawing" xmlns:wp="http://schemas.openxmlformats.org/drawingml/2006/wordprocessingDrawing" xmlns:w10="urn:schemas-microsoft-com:office:word" xmlns:w="http://schemas.openxmlformats.org/wordprocessingml/2006/main" xmlns:w14="http://schemas.microsoft.com/office/word/2010/wordml" xmlns:w15="http://schemas.microsoft.com/office/word/2012/wordml" xmlns:w16cid="http://schemas.microsoft.com/office/word/2016/wordml/cid" xmlns:w16se="http://schemas.microsoft.com/office/word/2015/wordml/symex" xmlns:wpg="http://schemas.microsoft.com/office/word/2010/wordprocessingGroup" xmlns:wpi="http://schemas.microsoft.com/office/word/2010/wordprocessingInk" xmlns:wne="http://schemas.microsoft.com/office/word/2006/wordml" xmlns:wps="http://schemas.microsoft.com/office/word/2010/wordprocessingShape" mc:Ignorable="w14 w15 w16se w16cid wp14">
   <w:abstractNum w:abstractNumId="0" w15:restartNumberingAfterBreak="0">
     <w:nsid w:val="04404785"/>
     <w:multiLevelType w:val="hybridMultilevel"/>
@@ -2081,17 +2366,109 @@
       </w:pPr>
     </w:lvl>
   </w:abstractNum>
+  <w:abstractNum w:abstractNumId="2" w15:restartNumberingAfterBreak="0">
+    <w:nsid w:val="35F82D9F"/>
+    <w:multiLevelType w:val="hybridMultilevel"/>
+    <w:tmpl w:val="29F4D8E0"/>
+    <w:lvl w:ilvl="0" w:tplc="0409000F">
+      <w:start w:val="1"/>
+      <w:numFmt w:val="decimal"/>
+      <w:lvlText w:val="%1."/>
+      <w:lvlJc w:val="left"/>
+      <w:pPr>
+        <w:ind w:left="720" w:hanging="360"/>
+      </w:pPr>
+      <w:rPr>
+        <w:rFonts w:hint="default"/>
+      </w:rPr>
+    </w:lvl>
+    <w:lvl w:ilvl="1" w:tplc="04090019" w:tentative="1">
+      <w:start w:val="1"/>
+      <w:numFmt w:val="lowerLetter"/>
+      <w:lvlText w:val="%2."/>
+      <w:lvlJc w:val="left"/>
+      <w:pPr>
+        <w:ind w:left="1440" w:hanging="360"/>
+      </w:pPr>
+    </w:lvl>
+    <w:lvl w:ilvl="2" w:tplc="0409001B" w:tentative="1">
+      <w:start w:val="1"/>
+      <w:numFmt w:val="lowerRoman"/>
+      <w:lvlText w:val="%3."/>
+      <w:lvlJc w:val="right"/>
+      <w:pPr>
+        <w:ind w:left="2160" w:hanging="180"/>
+      </w:pPr>
+    </w:lvl>
+    <w:lvl w:ilvl="3" w:tplc="0409000F" w:tentative="1">
+      <w:start w:val="1"/>
+      <w:numFmt w:val="decimal"/>
+      <w:lvlText w:val="%4."/>
+      <w:lvlJc w:val="left"/>
+      <w:pPr>
+        <w:ind w:left="2880" w:hanging="360"/>
+      </w:pPr>
+    </w:lvl>
+    <w:lvl w:ilvl="4" w:tplc="04090019" w:tentative="1">
+      <w:start w:val="1"/>
+      <w:numFmt w:val="lowerLetter"/>
+      <w:lvlText w:val="%5."/>
+      <w:lvlJc w:val="left"/>
+      <w:pPr>
+        <w:ind w:left="3600" w:hanging="360"/>
+      </w:pPr>
+    </w:lvl>
+    <w:lvl w:ilvl="5" w:tplc="0409001B" w:tentative="1">
+      <w:start w:val="1"/>
+      <w:numFmt w:val="lowerRoman"/>
+      <w:lvlText w:val="%6."/>
+      <w:lvlJc w:val="right"/>
+      <w:pPr>
+        <w:ind w:left="4320" w:hanging="180"/>
+      </w:pPr>
+    </w:lvl>
+    <w:lvl w:ilvl="6" w:tplc="0409000F" w:tentative="1">
+      <w:start w:val="1"/>
+      <w:numFmt w:val="decimal"/>
+      <w:lvlText w:val="%7."/>
+      <w:lvlJc w:val="left"/>
+      <w:pPr>
+        <w:ind w:left="5040" w:hanging="360"/>
+      </w:pPr>
+    </w:lvl>
+    <w:lvl w:ilvl="7" w:tplc="04090019" w:tentative="1">
+      <w:start w:val="1"/>
+      <w:numFmt w:val="lowerLetter"/>
+      <w:lvlText w:val="%8."/>
+      <w:lvlJc w:val="left"/>
+      <w:pPr>
+        <w:ind w:left="5760" w:hanging="360"/>
+      </w:pPr>
+    </w:lvl>
+    <w:lvl w:ilvl="8" w:tplc="0409001B" w:tentative="1">
+      <w:start w:val="1"/>
+      <w:numFmt w:val="lowerRoman"/>
+      <w:lvlText w:val="%9."/>
+      <w:lvlJc w:val="right"/>
+      <w:pPr>
+        <w:ind w:left="6480" w:hanging="180"/>
+      </w:pPr>
+    </w:lvl>
+  </w:abstractNum>
   <w:num w:numId="1">
     <w:abstractNumId w:val="0"/>
   </w:num>
   <w:num w:numId="2">
     <w:abstractNumId w:val="1"/>
   </w:num>
+  <w:num w:numId="3">
+    <w:abstractNumId w:val="2"/>
+  </w:num>
 </w:numbering>
 </file>
 
 <file path=word/styles.xml><?xml version="1.0" encoding="utf-8"?>
-<w:styles xmlns:mc="http://schemas.openxmlformats.org/markup-compatibility/2006" xmlns:r="http://schemas.openxmlformats.org/officeDocument/2006/relationships" xmlns:w="http://schemas.openxmlformats.org/wordprocessingml/2006/main" xmlns:w14="http://schemas.microsoft.com/office/word/2010/wordml" xmlns:w15="http://schemas.microsoft.com/office/word/2012/wordml" mc:Ignorable="w14 w15">
+<w:styles xmlns:mc="http://schemas.openxmlformats.org/markup-compatibility/2006" xmlns:r="http://schemas.openxmlformats.org/officeDocument/2006/relationships" xmlns:w="http://schemas.openxmlformats.org/wordprocessingml/2006/main" xmlns:w14="http://schemas.microsoft.com/office/word/2010/wordml" xmlns:w15="http://schemas.microsoft.com/office/word/2012/wordml" xmlns:w16cid="http://schemas.microsoft.com/office/word/2016/wordml/cid" xmlns:w16se="http://schemas.microsoft.com/office/word/2015/wordml/symex" mc:Ignorable="w14 w15 w16se w16cid">
   <w:docDefaults>
     <w:rPrDefault>
       <w:rPr>
@@ -2107,7 +2484,7 @@
       </w:pPr>
     </w:pPrDefault>
   </w:docDefaults>
-  <w:latentStyles w:defLockedState="0" w:defUIPriority="99" w:defSemiHidden="0" w:defUnhideWhenUsed="0" w:defQFormat="0" w:count="371">
+  <w:latentStyles w:defLockedState="0" w:defUIPriority="99" w:defSemiHidden="0" w:defUnhideWhenUsed="0" w:defQFormat="0" w:count="375">
     <w:lsdException w:name="Normal" w:uiPriority="0" w:qFormat="1"/>
     <w:lsdException w:name="heading 1" w:uiPriority="9" w:qFormat="1"/>
     <w:lsdException w:name="heading 2" w:semiHidden="1" w:uiPriority="9" w:unhideWhenUsed="1" w:qFormat="1"/>
@@ -2213,7 +2590,6 @@
     <w:lsdException w:name="HTML Sample" w:semiHidden="1" w:unhideWhenUsed="1"/>
     <w:lsdException w:name="HTML Typewriter" w:semiHidden="1" w:unhideWhenUsed="1"/>
     <w:lsdException w:name="HTML Variable" w:semiHidden="1" w:unhideWhenUsed="1"/>
-    <w:lsdException w:name="Normal Table" w:semiHidden="1" w:unhideWhenUsed="1"/>
     <w:lsdException w:name="annotation subject" w:semiHidden="1" w:unhideWhenUsed="1"/>
     <w:lsdException w:name="No List" w:semiHidden="1" w:unhideWhenUsed="1"/>
     <w:lsdException w:name="Outline List 1" w:semiHidden="1" w:unhideWhenUsed="1"/>
@@ -2257,10 +2633,8 @@
     <w:lsdException w:name="Table Elegant" w:semiHidden="1" w:unhideWhenUsed="1"/>
     <w:lsdException w:name="Table Professional" w:semiHidden="1" w:unhideWhenUsed="1"/>
     <w:lsdException w:name="Table Subtle 1" w:semiHidden="1" w:unhideWhenUsed="1"/>
-    <w:lsdException w:name="Table Subtle 2" w:semiHidden="1" w:unhideWhenUsed="1"/>
     <w:lsdException w:name="Table Web 1" w:semiHidden="1" w:unhideWhenUsed="1"/>
     <w:lsdException w:name="Table Web 2" w:semiHidden="1" w:unhideWhenUsed="1"/>
-    <w:lsdException w:name="Table Web 3" w:semiHidden="1" w:unhideWhenUsed="1"/>
     <w:lsdException w:name="Balloon Text" w:semiHidden="1" w:unhideWhenUsed="1"/>
     <w:lsdException w:name="Table Grid" w:uiPriority="39"/>
     <w:lsdException w:name="Table Theme" w:semiHidden="1" w:unhideWhenUsed="1"/>
@@ -2479,6 +2853,10 @@
     <w:lsdException w:name="List Table 5 Dark Accent 6" w:uiPriority="50"/>
     <w:lsdException w:name="List Table 6 Colorful Accent 6" w:uiPriority="51"/>
     <w:lsdException w:name="List Table 7 Colorful Accent 6" w:uiPriority="52"/>
+    <w:lsdException w:name="Mention" w:semiHidden="1" w:unhideWhenUsed="1"/>
+    <w:lsdException w:name="Smart Hyperlink" w:semiHidden="1" w:unhideWhenUsed="1"/>
+    <w:lsdException w:name="Hashtag" w:semiHidden="1" w:unhideWhenUsed="1"/>
+    <w:lsdException w:name="Unresolved Mention" w:semiHidden="1" w:unhideWhenUsed="1"/>
   </w:latentStyles>
   <w:style w:type="paragraph" w:default="1" w:styleId="Normal">
     <w:name w:val="Normal"/>
@@ -2937,7 +3315,7 @@
 </file>
 
 <file path=customXml/itemProps1.xml><?xml version="1.0" encoding="utf-8"?>
-<ds:datastoreItem xmlns:ds="http://schemas.openxmlformats.org/officeDocument/2006/customXml" ds:itemID="{E87D16A3-A497-4A6B-B34F-9DB4F18684E1}">
+<ds:datastoreItem xmlns:ds="http://schemas.openxmlformats.org/officeDocument/2006/customXml" ds:itemID="{D711489C-CB6D-4EFF-AD45-E427515457D9}">
   <ds:schemaRefs>
     <ds:schemaRef ds:uri="http://schemas.openxmlformats.org/officeDocument/2006/bibliography"/>
   </ds:schemaRefs>

</xml_diff>